<commit_message>
Add week5 - Assignment 2
</commit_message>
<xml_diff>
--- a/assignments/assignment_2/assignment_2.docx
+++ b/assignments/assignment_2/assignment_2.docx
@@ -36,7 +36,7 @@
           <w:rFonts w:ascii="Times New Roman" w:hAnsi="Times New Roman" w:cs="Times New Roman"/>
           <w:u w:val="single"/>
         </w:rPr>
-        <w:t>September 20</w:t>
+        <w:t>October 1</w:t>
       </w:r>
       <w:r>
         <w:rPr>
@@ -44,161 +44,70 @@
           <w:u w:val="single"/>
           <w:vertAlign w:val="superscript"/>
         </w:rPr>
-        <w:t>th</w:t>
+        <w:t>st</w:t>
       </w:r>
       <w:r>
         <w:rPr>
           <w:rFonts w:ascii="Times New Roman" w:hAnsi="Times New Roman" w:cs="Times New Roman"/>
           <w:u w:val="single"/>
         </w:rPr>
-        <w:t xml:space="preserve"> 2022</w:t>
-      </w:r>
-    </w:p>
-    <w:p>
-      <w:pPr>
-        <w:rPr>
-          <w:rFonts w:ascii="Times New Roman" w:hAnsi="Times New Roman" w:cs="Times New Roman"/>
-        </w:rPr>
-      </w:pPr>
-    </w:p>
-    <w:p>
-      <w:pPr>
-        <w:rPr>
-          <w:rFonts w:ascii="Times New Roman" w:hAnsi="Times New Roman" w:cs="Times New Roman"/>
-        </w:rPr>
-      </w:pPr>
-      <w:r>
-        <w:rPr>
-          <w:rFonts w:ascii="Times New Roman" w:hAnsi="Times New Roman" w:cs="Times New Roman"/>
-        </w:rPr>
-        <w:t>From an</w:t>
-      </w:r>
-      <w:r>
-        <w:rPr>
-          <w:rFonts w:ascii="Times New Roman" w:hAnsi="Times New Roman" w:cs="Times New Roman"/>
-        </w:rPr>
-        <w:t xml:space="preserve"> image of Dulles </w:t>
-      </w:r>
-      <w:proofErr w:type="gramStart"/>
-      <w:r>
-        <w:rPr>
-          <w:rFonts w:ascii="Times New Roman" w:hAnsi="Times New Roman" w:cs="Times New Roman"/>
-        </w:rPr>
-        <w:t>Airport</w:t>
-      </w:r>
-      <w:proofErr w:type="gramEnd"/>
-      <w:r>
-        <w:rPr>
-          <w:rFonts w:ascii="Times New Roman" w:hAnsi="Times New Roman" w:cs="Times New Roman"/>
-        </w:rPr>
         <w:t xml:space="preserve"> </w:t>
       </w:r>
       <w:r>
         <w:rPr>
           <w:rFonts w:ascii="Times New Roman" w:hAnsi="Times New Roman" w:cs="Times New Roman"/>
-        </w:rPr>
-        <w:t>you export the boundary area (</w:t>
-      </w:r>
-      <w:r>
-        <w:rPr>
-          <w:rFonts w:ascii="Times New Roman" w:hAnsi="Times New Roman" w:cs="Times New Roman"/>
-        </w:rPr>
-        <w:t>‘</w:t>
-      </w:r>
-      <w:proofErr w:type="spellStart"/>
-      <w:r>
-        <w:rPr>
-          <w:rFonts w:ascii="Times New Roman" w:hAnsi="Times New Roman" w:cs="Times New Roman"/>
-        </w:rPr>
-        <w:t>dulles_airport</w:t>
-      </w:r>
-      <w:r>
-        <w:rPr>
-          <w:rFonts w:ascii="Times New Roman" w:hAnsi="Times New Roman" w:cs="Times New Roman"/>
-        </w:rPr>
-        <w:t>.shp</w:t>
-      </w:r>
-      <w:proofErr w:type="spellEnd"/>
-      <w:r>
-        <w:rPr>
-          <w:rFonts w:ascii="Times New Roman" w:hAnsi="Times New Roman" w:cs="Times New Roman"/>
-        </w:rPr>
-        <w:t>’</w:t>
-      </w:r>
-      <w:r>
-        <w:rPr>
-          <w:rFonts w:ascii="Times New Roman" w:hAnsi="Times New Roman" w:cs="Times New Roman"/>
-        </w:rPr>
-        <w:t>)</w:t>
-      </w:r>
-      <w:r>
-        <w:rPr>
-          <w:rFonts w:ascii="Times New Roman" w:hAnsi="Times New Roman" w:cs="Times New Roman"/>
-        </w:rPr>
-        <w:t xml:space="preserve"> </w:t>
-      </w:r>
-      <w:r>
-        <w:rPr>
-          <w:rFonts w:ascii="Times New Roman" w:hAnsi="Times New Roman" w:cs="Times New Roman"/>
-        </w:rPr>
-        <w:t xml:space="preserve">and need to obtain some key </w:t>
-      </w:r>
-      <w:r>
-        <w:rPr>
-          <w:rFonts w:ascii="Times New Roman" w:hAnsi="Times New Roman" w:cs="Times New Roman"/>
-        </w:rPr>
-        <w:t xml:space="preserve">quantitative </w:t>
-      </w:r>
-      <w:r>
-        <w:rPr>
-          <w:rFonts w:ascii="Times New Roman" w:hAnsi="Times New Roman" w:cs="Times New Roman"/>
-        </w:rPr>
-        <w:t xml:space="preserve">information. </w:t>
-      </w:r>
-    </w:p>
-    <w:p>
-      <w:pPr>
-        <w:rPr>
-          <w:rFonts w:ascii="Times New Roman" w:hAnsi="Times New Roman" w:cs="Times New Roman"/>
-        </w:rPr>
-      </w:pPr>
-      <w:r>
-        <w:rPr>
-          <w:rFonts w:ascii="Times New Roman" w:hAnsi="Times New Roman" w:cs="Times New Roman"/>
-        </w:rPr>
-        <w:t xml:space="preserve">Use the </w:t>
-      </w:r>
-      <w:proofErr w:type="spellStart"/>
-      <w:r>
-        <w:rPr>
-          <w:rFonts w:ascii="Times New Roman" w:hAnsi="Times New Roman" w:cs="Times New Roman"/>
-        </w:rPr>
-        <w:t>dulles_airport</w:t>
-      </w:r>
-      <w:r>
-        <w:rPr>
-          <w:rFonts w:ascii="Times New Roman" w:hAnsi="Times New Roman" w:cs="Times New Roman"/>
-        </w:rPr>
-        <w:t>.shp</w:t>
-      </w:r>
-      <w:proofErr w:type="spellEnd"/>
-      <w:r>
-        <w:rPr>
-          <w:rFonts w:ascii="Times New Roman" w:hAnsi="Times New Roman" w:cs="Times New Roman"/>
-        </w:rPr>
-        <w:t xml:space="preserve"> file to </w:t>
-      </w:r>
-      <w:r>
-        <w:rPr>
-          <w:rFonts w:ascii="Times New Roman" w:hAnsi="Times New Roman" w:cs="Times New Roman"/>
-        </w:rPr>
-        <w:t>do the following</w:t>
-      </w:r>
-      <w:r>
-        <w:rPr>
-          <w:rFonts w:ascii="Times New Roman" w:hAnsi="Times New Roman" w:cs="Times New Roman"/>
-        </w:rPr>
-        <w:t>:</w:t>
+          <w:u w:val="single"/>
+        </w:rPr>
+        <w:t>202</w:t>
+      </w:r>
+      <w:r>
+        <w:rPr>
+          <w:rFonts w:ascii="Times New Roman" w:hAnsi="Times New Roman" w:cs="Times New Roman"/>
+          <w:u w:val="single"/>
+        </w:rPr>
+        <w:t>3</w:t>
+      </w:r>
+    </w:p>
+    <w:p>
+      <w:pPr>
+        <w:jc w:val="both"/>
+        <w:rPr>
+          <w:rFonts w:ascii="Times New Roman" w:hAnsi="Times New Roman" w:cs="Times New Roman"/>
+        </w:rPr>
+      </w:pPr>
+      <w:r>
+        <w:rPr>
+          <w:rFonts w:ascii="Times New Roman" w:hAnsi="Times New Roman" w:cs="Times New Roman"/>
+        </w:rPr>
+        <w:t xml:space="preserve">In this assignment you will demonstrate your ability to obtain satellite imagery, display that imagery within your jupyter notebook, and then explore the associated metadata. </w:t>
+      </w:r>
+    </w:p>
+    <w:p>
+      <w:pPr>
+        <w:jc w:val="both"/>
+        <w:rPr>
+          <w:rFonts w:ascii="Times New Roman" w:hAnsi="Times New Roman" w:cs="Times New Roman"/>
+        </w:rPr>
+      </w:pPr>
+      <w:r>
+        <w:rPr>
+          <w:rFonts w:ascii="Times New Roman" w:hAnsi="Times New Roman" w:cs="Times New Roman"/>
+        </w:rPr>
+        <w:t xml:space="preserve">This task contributes to you achieving learning outcomes 1 &amp; 3 for GGS416. </w:t>
+      </w:r>
+    </w:p>
+    <w:p>
+      <w:pPr>
+        <w:jc w:val="both"/>
+        <w:rPr>
+          <w:rFonts w:ascii="Times New Roman" w:hAnsi="Times New Roman" w:cs="Times New Roman"/>
+        </w:rPr>
+      </w:pPr>
+      <w:r>
+        <w:rPr>
+          <w:rFonts w:ascii="Times New Roman" w:hAnsi="Times New Roman" w:cs="Times New Roman"/>
+        </w:rPr>
+        <w:t>Please complete the following:</w:t>
       </w:r>
     </w:p>
     <w:p>
@@ -206,61 +115,18 @@
         <w:pStyle w:val="ListParagraph"/>
         <w:numPr>
           <w:ilvl w:val="0"/>
-          <w:numId w:val="2"/>
+          <w:numId w:val="3"/>
         </w:numPr>
-        <w:rPr>
-          <w:rFonts w:ascii="Times New Roman" w:hAnsi="Times New Roman" w:cs="Times New Roman"/>
-        </w:rPr>
-      </w:pPr>
-      <w:r>
-        <w:rPr>
-          <w:rFonts w:ascii="Times New Roman" w:hAnsi="Times New Roman" w:cs="Times New Roman"/>
-        </w:rPr>
-        <w:t xml:space="preserve">Import </w:t>
-      </w:r>
-      <w:r>
-        <w:rPr>
-          <w:rFonts w:ascii="Times New Roman" w:hAnsi="Times New Roman" w:cs="Times New Roman"/>
-        </w:rPr>
-        <w:t>the</w:t>
-      </w:r>
-      <w:r>
-        <w:rPr>
-          <w:rFonts w:ascii="Times New Roman" w:hAnsi="Times New Roman" w:cs="Times New Roman"/>
-        </w:rPr>
-        <w:t xml:space="preserve"> polygon using </w:t>
-      </w:r>
-      <w:proofErr w:type="spellStart"/>
-      <w:r>
-        <w:rPr>
-          <w:rFonts w:ascii="Times New Roman" w:hAnsi="Times New Roman" w:cs="Times New Roman"/>
-        </w:rPr>
-        <w:t>geopandas</w:t>
-      </w:r>
-      <w:proofErr w:type="spellEnd"/>
-      <w:r>
-        <w:rPr>
-          <w:rFonts w:ascii="Times New Roman" w:hAnsi="Times New Roman" w:cs="Times New Roman"/>
-        </w:rPr>
-        <w:t xml:space="preserve"> and </w:t>
-      </w:r>
-      <w:r>
-        <w:rPr>
-          <w:rFonts w:ascii="Times New Roman" w:hAnsi="Times New Roman" w:cs="Times New Roman"/>
-        </w:rPr>
-        <w:t xml:space="preserve">print </w:t>
-      </w:r>
-      <w:r>
-        <w:rPr>
-          <w:rFonts w:ascii="Times New Roman" w:hAnsi="Times New Roman" w:cs="Times New Roman"/>
-        </w:rPr>
-        <w:t>the area</w:t>
-      </w:r>
-      <w:r>
-        <w:rPr>
-          <w:rFonts w:ascii="Times New Roman" w:hAnsi="Times New Roman" w:cs="Times New Roman"/>
-        </w:rPr>
-        <w:t xml:space="preserve"> in square kilometers (20 points). </w:t>
+        <w:jc w:val="both"/>
+        <w:rPr>
+          <w:rFonts w:ascii="Times New Roman" w:hAnsi="Times New Roman" w:cs="Times New Roman"/>
+        </w:rPr>
+      </w:pPr>
+      <w:r>
+        <w:rPr>
+          <w:rFonts w:ascii="Times New Roman" w:hAnsi="Times New Roman" w:cs="Times New Roman"/>
+        </w:rPr>
+        <w:t>Go obtain a multiband satellite image of a chosen location (preferably to do with one of your potential coursework project study areas).</w:t>
       </w:r>
     </w:p>
     <w:p>
@@ -268,31 +134,116 @@
         <w:pStyle w:val="ListParagraph"/>
         <w:numPr>
           <w:ilvl w:val="0"/>
-          <w:numId w:val="2"/>
+          <w:numId w:val="3"/>
         </w:numPr>
-        <w:rPr>
-          <w:rFonts w:ascii="Times New Roman" w:hAnsi="Times New Roman" w:cs="Times New Roman"/>
-        </w:rPr>
-      </w:pPr>
-      <w:r>
-        <w:rPr>
-          <w:rFonts w:ascii="Times New Roman" w:hAnsi="Times New Roman" w:cs="Times New Roman"/>
-        </w:rPr>
-        <w:t xml:space="preserve">Extract and print the exterior coordinates from the shapely geometry object in the </w:t>
-      </w:r>
-      <w:proofErr w:type="spellStart"/>
-      <w:r>
-        <w:rPr>
-          <w:rFonts w:ascii="Times New Roman" w:hAnsi="Times New Roman" w:cs="Times New Roman"/>
-        </w:rPr>
-        <w:t>geopandas</w:t>
-      </w:r>
-      <w:proofErr w:type="spellEnd"/>
-      <w:r>
-        <w:rPr>
-          <w:rFonts w:ascii="Times New Roman" w:hAnsi="Times New Roman" w:cs="Times New Roman"/>
-        </w:rPr>
-        <w:t xml:space="preserve"> geometry column. It may help to first extract the shapely object from the geometry column. You need to provide the full underlying tuple coordinate list (20 points).</w:t>
+        <w:jc w:val="both"/>
+        <w:rPr>
+          <w:rFonts w:ascii="Times New Roman" w:hAnsi="Times New Roman" w:cs="Times New Roman"/>
+        </w:rPr>
+      </w:pPr>
+      <w:r>
+        <w:rPr>
+          <w:rFonts w:ascii="Times New Roman" w:hAnsi="Times New Roman" w:cs="Times New Roman"/>
+        </w:rPr>
+        <w:t>Use rasterio to load this image, and then pyplot to export as:</w:t>
+      </w:r>
+    </w:p>
+    <w:p>
+      <w:pPr>
+        <w:pStyle w:val="ListParagraph"/>
+        <w:numPr>
+          <w:ilvl w:val="1"/>
+          <w:numId w:val="3"/>
+        </w:numPr>
+        <w:jc w:val="both"/>
+        <w:rPr>
+          <w:rFonts w:ascii="Times New Roman" w:hAnsi="Times New Roman" w:cs="Times New Roman"/>
+        </w:rPr>
+      </w:pPr>
+      <w:r>
+        <w:rPr>
+          <w:rFonts w:ascii="Times New Roman" w:hAnsi="Times New Roman" w:cs="Times New Roman"/>
+        </w:rPr>
+        <w:t>Three separate red, green</w:t>
+      </w:r>
+      <w:r>
+        <w:rPr>
+          <w:rFonts w:ascii="Times New Roman" w:hAnsi="Times New Roman" w:cs="Times New Roman"/>
+        </w:rPr>
+        <w:t>,</w:t>
+      </w:r>
+      <w:r>
+        <w:rPr>
+          <w:rFonts w:ascii="Times New Roman" w:hAnsi="Times New Roman" w:cs="Times New Roman"/>
+        </w:rPr>
+        <w:t xml:space="preserve"> blue </w:t>
+      </w:r>
+      <w:r>
+        <w:rPr>
+          <w:rFonts w:ascii="Times New Roman" w:hAnsi="Times New Roman" w:cs="Times New Roman"/>
+        </w:rPr>
+        <w:t>single-band images</w:t>
+      </w:r>
+      <w:r>
+        <w:rPr>
+          <w:rFonts w:ascii="Times New Roman" w:hAnsi="Times New Roman" w:cs="Times New Roman"/>
+        </w:rPr>
+        <w:t xml:space="preserve">, </w:t>
+      </w:r>
+      <w:r>
+        <w:rPr>
+          <w:rFonts w:ascii="Times New Roman" w:hAnsi="Times New Roman" w:cs="Times New Roman"/>
+        </w:rPr>
+        <w:t xml:space="preserve">each </w:t>
+      </w:r>
+      <w:r>
+        <w:rPr>
+          <w:rFonts w:ascii="Times New Roman" w:hAnsi="Times New Roman" w:cs="Times New Roman"/>
+        </w:rPr>
+        <w:t>exported as .png or .jpg (30 points)</w:t>
+      </w:r>
+    </w:p>
+    <w:p>
+      <w:pPr>
+        <w:pStyle w:val="ListParagraph"/>
+        <w:numPr>
+          <w:ilvl w:val="1"/>
+          <w:numId w:val="3"/>
+        </w:numPr>
+        <w:jc w:val="both"/>
+        <w:rPr>
+          <w:rFonts w:ascii="Times New Roman" w:hAnsi="Times New Roman" w:cs="Times New Roman"/>
+        </w:rPr>
+      </w:pPr>
+      <w:r>
+        <w:rPr>
+          <w:rFonts w:ascii="Times New Roman" w:hAnsi="Times New Roman" w:cs="Times New Roman"/>
+        </w:rPr>
+        <w:t xml:space="preserve">A single true color composite image </w:t>
+      </w:r>
+      <w:r>
+        <w:rPr>
+          <w:rFonts w:ascii="Times New Roman" w:hAnsi="Times New Roman" w:cs="Times New Roman"/>
+        </w:rPr>
+        <w:t>(</w:t>
+      </w:r>
+      <w:r>
+        <w:rPr>
+          <w:rFonts w:ascii="Times New Roman" w:hAnsi="Times New Roman" w:cs="Times New Roman"/>
+        </w:rPr>
+        <w:t>2</w:t>
+      </w:r>
+      <w:r>
+        <w:rPr>
+          <w:rFonts w:ascii="Times New Roman" w:hAnsi="Times New Roman" w:cs="Times New Roman"/>
+        </w:rPr>
+        <w:t>0 points)</w:t>
+      </w:r>
+      <w:r>
+        <w:rPr>
+          <w:rFonts w:ascii="Times New Roman" w:hAnsi="Times New Roman" w:cs="Times New Roman"/>
+        </w:rPr>
+        <w:t>.</w:t>
       </w:r>
     </w:p>
     <w:p>
@@ -300,163 +251,378 @@
         <w:pStyle w:val="ListParagraph"/>
         <w:numPr>
           <w:ilvl w:val="0"/>
-          <w:numId w:val="2"/>
+          <w:numId w:val="3"/>
         </w:numPr>
-        <w:rPr>
-          <w:rFonts w:ascii="Times New Roman" w:hAnsi="Times New Roman" w:cs="Times New Roman"/>
-        </w:rPr>
-      </w:pPr>
-      <w:r>
-        <w:rPr>
-          <w:rFonts w:ascii="Times New Roman" w:hAnsi="Times New Roman" w:cs="Times New Roman"/>
-        </w:rPr>
-        <w:t xml:space="preserve">Write a for loop to iterate over the content of the </w:t>
-      </w:r>
-      <w:proofErr w:type="spellStart"/>
-      <w:r>
-        <w:rPr>
-          <w:rFonts w:ascii="Times New Roman" w:hAnsi="Times New Roman" w:cs="Times New Roman"/>
-        </w:rPr>
-        <w:t>geopandas</w:t>
-      </w:r>
-      <w:proofErr w:type="spellEnd"/>
+        <w:jc w:val="both"/>
+        <w:rPr>
+          <w:rFonts w:ascii="Times New Roman" w:hAnsi="Times New Roman" w:cs="Times New Roman"/>
+        </w:rPr>
+      </w:pPr>
+      <w:r>
+        <w:rPr>
+          <w:rFonts w:ascii="Times New Roman" w:hAnsi="Times New Roman" w:cs="Times New Roman"/>
+        </w:rPr>
+        <w:t xml:space="preserve">Write code to separately print the </w:t>
+      </w:r>
+      <w:r>
+        <w:rPr>
+          <w:rFonts w:ascii="Times New Roman" w:hAnsi="Times New Roman" w:cs="Times New Roman"/>
+        </w:rPr>
+        <w:t xml:space="preserve">following from the </w:t>
+      </w:r>
+      <w:r>
+        <w:rPr>
+          <w:rFonts w:ascii="Times New Roman" w:hAnsi="Times New Roman" w:cs="Times New Roman"/>
+        </w:rPr>
+        <w:t>image metadata, including the:</w:t>
+      </w:r>
+    </w:p>
+    <w:p>
+      <w:pPr>
+        <w:pStyle w:val="ListParagraph"/>
+        <w:numPr>
+          <w:ilvl w:val="1"/>
+          <w:numId w:val="3"/>
+        </w:numPr>
+        <w:jc w:val="both"/>
+        <w:rPr>
+          <w:rFonts w:ascii="Times New Roman" w:hAnsi="Times New Roman" w:cs="Times New Roman"/>
+        </w:rPr>
+      </w:pPr>
+      <w:r>
+        <w:rPr>
+          <w:rFonts w:ascii="Times New Roman" w:hAnsi="Times New Roman" w:cs="Times New Roman"/>
+        </w:rPr>
+        <w:t xml:space="preserve">Coordinate reference system </w:t>
+      </w:r>
+      <w:r>
+        <w:rPr>
+          <w:rFonts w:ascii="Times New Roman" w:hAnsi="Times New Roman" w:cs="Times New Roman"/>
+        </w:rPr>
+        <w:t>(</w:t>
+      </w:r>
+      <w:r>
+        <w:rPr>
+          <w:rFonts w:ascii="Times New Roman" w:hAnsi="Times New Roman" w:cs="Times New Roman"/>
+        </w:rPr>
+        <w:t>1</w:t>
+      </w:r>
+      <w:r>
+        <w:rPr>
+          <w:rFonts w:ascii="Times New Roman" w:hAnsi="Times New Roman" w:cs="Times New Roman"/>
+        </w:rPr>
+        <w:t>0 points)</w:t>
+      </w:r>
+    </w:p>
+    <w:p>
+      <w:pPr>
+        <w:pStyle w:val="ListParagraph"/>
+        <w:numPr>
+          <w:ilvl w:val="1"/>
+          <w:numId w:val="3"/>
+        </w:numPr>
+        <w:jc w:val="both"/>
+        <w:rPr>
+          <w:rFonts w:ascii="Times New Roman" w:hAnsi="Times New Roman" w:cs="Times New Roman"/>
+        </w:rPr>
+      </w:pPr>
+      <w:r>
+        <w:rPr>
+          <w:rFonts w:ascii="Times New Roman" w:hAnsi="Times New Roman" w:cs="Times New Roman"/>
+        </w:rPr>
+        <w:t xml:space="preserve">Band count </w:t>
+      </w:r>
+      <w:r>
+        <w:rPr>
+          <w:rFonts w:ascii="Times New Roman" w:hAnsi="Times New Roman" w:cs="Times New Roman"/>
+        </w:rPr>
+        <w:t>(</w:t>
+      </w:r>
+      <w:r>
+        <w:rPr>
+          <w:rFonts w:ascii="Times New Roman" w:hAnsi="Times New Roman" w:cs="Times New Roman"/>
+        </w:rPr>
+        <w:t>1</w:t>
+      </w:r>
+      <w:r>
+        <w:rPr>
+          <w:rFonts w:ascii="Times New Roman" w:hAnsi="Times New Roman" w:cs="Times New Roman"/>
+        </w:rPr>
+        <w:t>0 points)</w:t>
+      </w:r>
+    </w:p>
+    <w:p>
+      <w:pPr>
+        <w:pStyle w:val="ListParagraph"/>
+        <w:numPr>
+          <w:ilvl w:val="1"/>
+          <w:numId w:val="3"/>
+        </w:numPr>
+        <w:jc w:val="both"/>
+        <w:rPr>
+          <w:rFonts w:ascii="Times New Roman" w:hAnsi="Times New Roman" w:cs="Times New Roman"/>
+        </w:rPr>
+      </w:pPr>
+      <w:r>
+        <w:rPr>
+          <w:rFonts w:ascii="Times New Roman" w:hAnsi="Times New Roman" w:cs="Times New Roman"/>
+        </w:rPr>
+        <w:t xml:space="preserve">Width </w:t>
+      </w:r>
+      <w:r>
+        <w:rPr>
+          <w:rFonts w:ascii="Times New Roman" w:hAnsi="Times New Roman" w:cs="Times New Roman"/>
+        </w:rPr>
+        <w:t>(</w:t>
+      </w:r>
+      <w:r>
+        <w:rPr>
+          <w:rFonts w:ascii="Times New Roman" w:hAnsi="Times New Roman" w:cs="Times New Roman"/>
+        </w:rPr>
+        <w:t>1</w:t>
+      </w:r>
+      <w:r>
+        <w:rPr>
+          <w:rFonts w:ascii="Times New Roman" w:hAnsi="Times New Roman" w:cs="Times New Roman"/>
+        </w:rPr>
+        <w:t>0 points)</w:t>
+      </w:r>
+    </w:p>
+    <w:p>
+      <w:pPr>
+        <w:pStyle w:val="ListParagraph"/>
+        <w:numPr>
+          <w:ilvl w:val="1"/>
+          <w:numId w:val="3"/>
+        </w:numPr>
+        <w:jc w:val="both"/>
+        <w:rPr>
+          <w:rFonts w:ascii="Times New Roman" w:hAnsi="Times New Roman" w:cs="Times New Roman"/>
+        </w:rPr>
+      </w:pPr>
+      <w:r>
+        <w:rPr>
+          <w:rFonts w:ascii="Times New Roman" w:hAnsi="Times New Roman" w:cs="Times New Roman"/>
+        </w:rPr>
+        <w:t xml:space="preserve">Height </w:t>
+      </w:r>
+      <w:r>
+        <w:rPr>
+          <w:rFonts w:ascii="Times New Roman" w:hAnsi="Times New Roman" w:cs="Times New Roman"/>
+        </w:rPr>
+        <w:t>(</w:t>
+      </w:r>
+      <w:r>
+        <w:rPr>
+          <w:rFonts w:ascii="Times New Roman" w:hAnsi="Times New Roman" w:cs="Times New Roman"/>
+        </w:rPr>
+        <w:t>1</w:t>
+      </w:r>
+      <w:r>
+        <w:rPr>
+          <w:rFonts w:ascii="Times New Roman" w:hAnsi="Times New Roman" w:cs="Times New Roman"/>
+        </w:rPr>
+        <w:t>0 points)</w:t>
+      </w:r>
+    </w:p>
+    <w:p>
+      <w:pPr>
+        <w:pStyle w:val="ListParagraph"/>
+        <w:numPr>
+          <w:ilvl w:val="1"/>
+          <w:numId w:val="3"/>
+        </w:numPr>
+        <w:jc w:val="both"/>
+        <w:rPr>
+          <w:rFonts w:ascii="Times New Roman" w:hAnsi="Times New Roman" w:cs="Times New Roman"/>
+        </w:rPr>
+      </w:pPr>
+      <w:r>
+        <w:rPr>
+          <w:rFonts w:ascii="Times New Roman" w:hAnsi="Times New Roman" w:cs="Times New Roman"/>
+        </w:rPr>
+        <w:t xml:space="preserve">Dtype </w:t>
+      </w:r>
+      <w:r>
+        <w:rPr>
+          <w:rFonts w:ascii="Times New Roman" w:hAnsi="Times New Roman" w:cs="Times New Roman"/>
+        </w:rPr>
+        <w:t>(10 points)</w:t>
+      </w:r>
+    </w:p>
+    <w:p>
+      <w:pPr>
+        <w:jc w:val="both"/>
+        <w:rPr>
+          <w:rFonts w:ascii="Times New Roman" w:hAnsi="Times New Roman" w:cs="Times New Roman"/>
+        </w:rPr>
+      </w:pPr>
+      <w:r>
+        <w:rPr>
+          <w:rFonts w:ascii="Times New Roman" w:hAnsi="Times New Roman" w:cs="Times New Roman"/>
+        </w:rPr>
+        <w:t xml:space="preserve">50% of the points for each task are dependent </w:t>
+      </w:r>
+      <w:r>
+        <w:rPr>
+          <w:rFonts w:ascii="Times New Roman" w:hAnsi="Times New Roman" w:cs="Times New Roman"/>
+        </w:rPr>
+        <w:t xml:space="preserve">on the code submitted in tandem with these answers. Without the code, it is not possible to establish how you obtained the answers. Providing the code ensures you actually used the methods taught in class. </w:t>
+      </w:r>
+      <w:r>
+        <w:rPr>
+          <w:rFonts w:ascii="Times New Roman" w:hAnsi="Times New Roman" w:cs="Times New Roman"/>
+        </w:rPr>
+        <w:t xml:space="preserve">Adding comments to your code to explain how you carried out each step, will make your submission stronger. </w:t>
+      </w:r>
+    </w:p>
+    <w:p>
+      <w:pPr>
+        <w:jc w:val="both"/>
+        <w:rPr>
+          <w:rFonts w:ascii="Times New Roman" w:hAnsi="Times New Roman" w:cs="Times New Roman"/>
+        </w:rPr>
+      </w:pPr>
+      <w:r>
+        <w:rPr>
+          <w:rFonts w:ascii="Times New Roman" w:hAnsi="Times New Roman" w:cs="Times New Roman"/>
+        </w:rPr>
+        <w:t>Make sure you submit your single band and true color composite image files too.</w:t>
+      </w:r>
+    </w:p>
+    <w:p>
+      <w:pPr>
+        <w:jc w:val="both"/>
+        <w:rPr>
+          <w:rFonts w:ascii="Times New Roman" w:hAnsi="Times New Roman" w:cs="Times New Roman"/>
+        </w:rPr>
+      </w:pPr>
+      <w:r>
+        <w:rPr>
+          <w:rFonts w:ascii="Times New Roman" w:hAnsi="Times New Roman" w:cs="Times New Roman"/>
+        </w:rPr>
+        <w:t>Provision of t</w:t>
+      </w:r>
+      <w:r>
+        <w:rPr>
+          <w:rFonts w:ascii="Times New Roman" w:hAnsi="Times New Roman" w:cs="Times New Roman"/>
+        </w:rPr>
+        <w:t xml:space="preserve">he </w:t>
+      </w:r>
+      <w:r>
+        <w:rPr>
+          <w:rFonts w:ascii="Times New Roman" w:hAnsi="Times New Roman" w:cs="Times New Roman"/>
+        </w:rPr>
+        <w:t xml:space="preserve">underlying </w:t>
+      </w:r>
+      <w:r>
+        <w:rPr>
+          <w:rFonts w:ascii="Times New Roman" w:hAnsi="Times New Roman" w:cs="Times New Roman"/>
+        </w:rPr>
+        <w:t xml:space="preserve">code also enables the assignment to be evaluated for cheating/plagiarism. Please remember the Mason Honor code applies. All work must be your own. If you fail to work through these questions on your own, you will make it considerably harder to perform in your individual coursework project, later in the semester. </w:t>
+      </w:r>
+    </w:p>
+    <w:p>
+      <w:pPr>
+        <w:jc w:val="both"/>
+        <w:rPr>
+          <w:rFonts w:ascii="Times New Roman" w:hAnsi="Times New Roman" w:cs="Times New Roman"/>
+        </w:rPr>
+      </w:pPr>
+      <w:r>
+        <w:rPr>
+          <w:rFonts w:ascii="Times New Roman" w:hAnsi="Times New Roman" w:cs="Times New Roman"/>
+        </w:rPr>
+        <w:t xml:space="preserve">Make sure you </w:t>
+      </w:r>
+      <w:r>
+        <w:rPr>
+          <w:rFonts w:ascii="Times New Roman" w:hAnsi="Times New Roman" w:cs="Times New Roman"/>
+        </w:rPr>
+        <w:t xml:space="preserve">either </w:t>
+      </w:r>
+      <w:r>
+        <w:rPr>
+          <w:rFonts w:ascii="Times New Roman" w:hAnsi="Times New Roman" w:cs="Times New Roman"/>
+        </w:rPr>
+        <w:t>copy and paste your code at the end of your submission document for review</w:t>
+      </w:r>
+      <w:r>
+        <w:rPr>
+          <w:rFonts w:ascii="Times New Roman" w:hAnsi="Times New Roman" w:cs="Times New Roman"/>
+        </w:rPr>
+        <w:t>, or upload your notebook to GitHub</w:t>
+      </w:r>
+      <w:r>
+        <w:rPr>
+          <w:rFonts w:ascii="Times New Roman" w:hAnsi="Times New Roman" w:cs="Times New Roman"/>
+        </w:rPr>
+        <w:t>.</w:t>
+      </w:r>
+      <w:r>
+        <w:rPr>
+          <w:rFonts w:ascii="Times New Roman" w:hAnsi="Times New Roman" w:cs="Times New Roman"/>
+        </w:rPr>
+        <w:t xml:space="preserve"> If you copy and paste the code, it would help to take a screenshot of your code </w:t>
+      </w:r>
+      <w:r>
+        <w:rPr>
+          <w:rFonts w:ascii="Times New Roman" w:hAnsi="Times New Roman" w:cs="Times New Roman"/>
+        </w:rPr>
+        <w:t xml:space="preserve">response of each question, so the printing part of the task can be viewed. </w:t>
+      </w:r>
       <w:r>
         <w:rPr>
           <w:rFonts w:ascii="Times New Roman" w:hAnsi="Times New Roman" w:cs="Times New Roman"/>
         </w:rPr>
         <w:t xml:space="preserve"> </w:t>
       </w:r>
-      <w:proofErr w:type="spellStart"/>
-      <w:r>
-        <w:rPr>
-          <w:rFonts w:ascii="Times New Roman" w:hAnsi="Times New Roman" w:cs="Times New Roman"/>
-        </w:rPr>
-        <w:t>dataframe</w:t>
-      </w:r>
-      <w:proofErr w:type="spellEnd"/>
-      <w:r>
-        <w:rPr>
-          <w:rFonts w:ascii="Times New Roman" w:hAnsi="Times New Roman" w:cs="Times New Roman"/>
-        </w:rPr>
-        <w:t xml:space="preserve">, printing to the console “the area of my image polygon is x square kilometers”. Make sure you replace x with the actual area of your polygon, in square meters. Also print the polygon bounds in the same loop (20 points). </w:t>
-      </w:r>
-    </w:p>
-    <w:p>
-      <w:pPr>
-        <w:rPr>
-          <w:rFonts w:ascii="Times New Roman" w:hAnsi="Times New Roman" w:cs="Times New Roman"/>
-        </w:rPr>
-      </w:pPr>
-      <w:r>
-        <w:rPr>
-          <w:rFonts w:ascii="Times New Roman" w:hAnsi="Times New Roman" w:cs="Times New Roman"/>
-        </w:rPr>
-        <w:t>4</w:t>
-      </w:r>
-      <w:r>
-        <w:rPr>
-          <w:rFonts w:ascii="Times New Roman" w:hAnsi="Times New Roman" w:cs="Times New Roman"/>
-        </w:rPr>
-        <w:t>0</w:t>
-      </w:r>
-      <w:r>
-        <w:rPr>
-          <w:rFonts w:ascii="Times New Roman" w:hAnsi="Times New Roman" w:cs="Times New Roman"/>
-        </w:rPr>
-        <w:t xml:space="preserve"> points</w:t>
-      </w:r>
-      <w:r>
-        <w:rPr>
-          <w:rFonts w:ascii="Times New Roman" w:hAnsi="Times New Roman" w:cs="Times New Roman"/>
-        </w:rPr>
-        <w:t xml:space="preserve"> to be awarded will be based on the code submitted in tandem with these answers. Without the code, it is not possible to establish how you obtained the answers. Providing the code ensures you actually used the methods taught in class to obtain the key answers. </w:t>
-      </w:r>
-      <w:r>
-        <w:rPr>
-          <w:rFonts w:ascii="Times New Roman" w:hAnsi="Times New Roman" w:cs="Times New Roman"/>
-        </w:rPr>
-        <w:t xml:space="preserve">Adding comments to your code to explain how you carried out each step, will make your submission stronger. </w:t>
-      </w:r>
-    </w:p>
-    <w:p>
-      <w:pPr>
-        <w:rPr>
-          <w:rFonts w:ascii="Times New Roman" w:hAnsi="Times New Roman" w:cs="Times New Roman"/>
-        </w:rPr>
-      </w:pPr>
-      <w:r>
-        <w:rPr>
-          <w:rFonts w:ascii="Times New Roman" w:hAnsi="Times New Roman" w:cs="Times New Roman"/>
-        </w:rPr>
-        <w:t>Provision of t</w:t>
-      </w:r>
-      <w:r>
-        <w:rPr>
-          <w:rFonts w:ascii="Times New Roman" w:hAnsi="Times New Roman" w:cs="Times New Roman"/>
-        </w:rPr>
-        <w:t xml:space="preserve">he </w:t>
-      </w:r>
-      <w:r>
-        <w:rPr>
-          <w:rFonts w:ascii="Times New Roman" w:hAnsi="Times New Roman" w:cs="Times New Roman"/>
-        </w:rPr>
-        <w:t xml:space="preserve">underlying </w:t>
-      </w:r>
-      <w:r>
-        <w:rPr>
-          <w:rFonts w:ascii="Times New Roman" w:hAnsi="Times New Roman" w:cs="Times New Roman"/>
-        </w:rPr>
-        <w:t xml:space="preserve">code also enables the assignment to be evaluated for cheating/plagiarism. Please remember the Mason Honor code applies. All work must be your own. If you fail to work through these questions on your own, you will make it considerably harder to perform in your individual coursework project, later in the semester. </w:t>
-      </w:r>
-    </w:p>
-    <w:p>
-      <w:pPr>
-        <w:rPr>
-          <w:rFonts w:ascii="Times New Roman" w:hAnsi="Times New Roman" w:cs="Times New Roman"/>
-        </w:rPr>
-      </w:pPr>
-      <w:r>
-        <w:rPr>
-          <w:rFonts w:ascii="Times New Roman" w:hAnsi="Times New Roman" w:cs="Times New Roman"/>
-        </w:rPr>
-        <w:t xml:space="preserve">Code submission (40 points): Make sure you </w:t>
-      </w:r>
-      <w:r>
-        <w:rPr>
-          <w:rFonts w:ascii="Times New Roman" w:hAnsi="Times New Roman" w:cs="Times New Roman"/>
-        </w:rPr>
-        <w:t xml:space="preserve">either </w:t>
-      </w:r>
-      <w:r>
-        <w:rPr>
-          <w:rFonts w:ascii="Times New Roman" w:hAnsi="Times New Roman" w:cs="Times New Roman"/>
-        </w:rPr>
-        <w:t>copy and paste your code at the end of your submission document for review</w:t>
-      </w:r>
-      <w:r>
-        <w:rPr>
-          <w:rFonts w:ascii="Times New Roman" w:hAnsi="Times New Roman" w:cs="Times New Roman"/>
-        </w:rPr>
-        <w:t>, or upload your notebook to GitHub</w:t>
-      </w:r>
-      <w:r>
-        <w:rPr>
-          <w:rFonts w:ascii="Times New Roman" w:hAnsi="Times New Roman" w:cs="Times New Roman"/>
-        </w:rPr>
-        <w:t>.</w:t>
-      </w:r>
-      <w:r>
-        <w:rPr>
-          <w:rFonts w:ascii="Times New Roman" w:hAnsi="Times New Roman" w:cs="Times New Roman"/>
-        </w:rPr>
-        <w:t xml:space="preserve"> If you copy and paste the code, it would help to take a screen shot of your code </w:t>
-      </w:r>
-      <w:r>
-        <w:rPr>
-          <w:rFonts w:ascii="Times New Roman" w:hAnsi="Times New Roman" w:cs="Times New Roman"/>
-        </w:rPr>
-        <w:t xml:space="preserve">response of each question, so the printing part of the task can be viewed. </w:t>
-      </w:r>
+    </w:p>
+    <w:p>
+      <w:pPr>
+        <w:jc w:val="both"/>
+        <w:rPr>
+          <w:rFonts w:ascii="Times New Roman" w:hAnsi="Times New Roman" w:cs="Times New Roman"/>
+        </w:rPr>
+      </w:pPr>
+      <w:r>
+        <w:rPr>
+          <w:rFonts w:ascii="Times New Roman" w:hAnsi="Times New Roman" w:cs="Times New Roman"/>
+        </w:rPr>
+        <w:t xml:space="preserve">Any questions on this assignment should be directed to the MyMason discussion board. </w:t>
+      </w:r>
+    </w:p>
+    <w:p>
+      <w:pPr>
+        <w:jc w:val="both"/>
+        <w:rPr>
+          <w:rFonts w:ascii="Times New Roman" w:hAnsi="Times New Roman" w:cs="Times New Roman"/>
+        </w:rPr>
+      </w:pPr>
+    </w:p>
+    <w:p>
+      <w:pPr>
+        <w:jc w:val="both"/>
+        <w:rPr>
+          <w:rFonts w:ascii="Times New Roman" w:hAnsi="Times New Roman" w:cs="Times New Roman"/>
+        </w:rPr>
+      </w:pPr>
+    </w:p>
+    <w:p>
+      <w:pPr>
+        <w:jc w:val="both"/>
+        <w:rPr>
+          <w:rFonts w:ascii="Times New Roman" w:hAnsi="Times New Roman" w:cs="Times New Roman"/>
+        </w:rPr>
+      </w:pPr>
+    </w:p>
+    <w:p>
+      <w:pPr>
+        <w:jc w:val="both"/>
+        <w:rPr>
+          <w:rFonts w:ascii="Times New Roman" w:hAnsi="Times New Roman" w:cs="Times New Roman"/>
+        </w:rPr>
+      </w:pPr>
       <w:r>
         <w:rPr>
           <w:rFonts w:ascii="Times New Roman" w:hAnsi="Times New Roman" w:cs="Times New Roman"/>
@@ -464,99 +630,9 @@
         <w:t xml:space="preserve"> </w:t>
       </w:r>
     </w:p>
-    <w:p>
-      <w:pPr>
-        <w:rPr>
-          <w:rFonts w:ascii="Times New Roman" w:hAnsi="Times New Roman" w:cs="Times New Roman"/>
-        </w:rPr>
-      </w:pPr>
-      <w:r>
-        <w:rPr>
-          <w:rFonts w:ascii="Times New Roman" w:hAnsi="Times New Roman" w:cs="Times New Roman"/>
-        </w:rPr>
-        <w:t>Hint: Pay attention to your coordinate reference system units</w:t>
-      </w:r>
-      <w:r>
-        <w:rPr>
-          <w:rFonts w:ascii="Times New Roman" w:hAnsi="Times New Roman" w:cs="Times New Roman"/>
-        </w:rPr>
-        <w:t xml:space="preserve"> or you might make a measurement error</w:t>
-      </w:r>
-      <w:r>
-        <w:rPr>
-          <w:rFonts w:ascii="Times New Roman" w:hAnsi="Times New Roman" w:cs="Times New Roman"/>
-        </w:rPr>
-        <w:t xml:space="preserve">. </w:t>
-      </w:r>
-    </w:p>
-    <w:p>
-      <w:pPr>
-        <w:rPr>
-          <w:rFonts w:ascii="Times New Roman" w:hAnsi="Times New Roman" w:cs="Times New Roman"/>
-        </w:rPr>
-      </w:pPr>
-      <w:r>
-        <w:rPr>
-          <w:rFonts w:ascii="Times New Roman" w:hAnsi="Times New Roman" w:cs="Times New Roman"/>
-        </w:rPr>
-        <w:t xml:space="preserve">Any questions on this assignment should be directed to the </w:t>
-      </w:r>
-      <w:proofErr w:type="spellStart"/>
-      <w:r>
-        <w:rPr>
-          <w:rFonts w:ascii="Times New Roman" w:hAnsi="Times New Roman" w:cs="Times New Roman"/>
-        </w:rPr>
-        <w:t>MyMason</w:t>
-      </w:r>
-      <w:proofErr w:type="spellEnd"/>
-      <w:r>
-        <w:rPr>
-          <w:rFonts w:ascii="Times New Roman" w:hAnsi="Times New Roman" w:cs="Times New Roman"/>
-        </w:rPr>
-        <w:t xml:space="preserve"> discussion board, followed by an email to Ed/Mark/Ulus to make them aware of the query. </w:t>
-      </w:r>
-    </w:p>
-    <w:p>
-      <w:pPr>
-        <w:rPr>
-          <w:rFonts w:ascii="Times New Roman" w:hAnsi="Times New Roman" w:cs="Times New Roman"/>
-        </w:rPr>
-      </w:pPr>
-    </w:p>
-    <w:p>
-      <w:pPr>
-        <w:rPr>
-          <w:rFonts w:ascii="Times New Roman" w:hAnsi="Times New Roman" w:cs="Times New Roman"/>
-        </w:rPr>
-      </w:pPr>
-    </w:p>
-    <w:p>
-      <w:pPr>
-        <w:rPr>
-          <w:rFonts w:ascii="Times New Roman" w:hAnsi="Times New Roman" w:cs="Times New Roman"/>
-        </w:rPr>
-      </w:pPr>
-    </w:p>
-    <w:p>
-      <w:pPr>
-        <w:rPr>
-          <w:rFonts w:ascii="Times New Roman" w:hAnsi="Times New Roman" w:cs="Times New Roman"/>
-        </w:rPr>
-      </w:pPr>
-      <w:r>
-        <w:rPr>
-          <w:rFonts w:ascii="Times New Roman" w:hAnsi="Times New Roman" w:cs="Times New Roman"/>
-        </w:rPr>
-        <w:t xml:space="preserve"> </w:t>
-      </w:r>
-    </w:p>
     <w:sectPr>
-      <w:headerReference w:type="even" r:id="rId7"/>
-      <w:headerReference w:type="default" r:id="rId8"/>
-      <w:footerReference w:type="even" r:id="rId9"/>
-      <w:footerReference w:type="default" r:id="rId10"/>
-      <w:headerReference w:type="first" r:id="rId11"/>
-      <w:footerReference w:type="first" r:id="rId12"/>
+      <w:headerReference w:type="default" r:id="rId7"/>
+      <w:footerReference w:type="default" r:id="rId8"/>
       <w:pgSz w:w="11906" w:h="16838"/>
       <w:pgMar w:top="1440" w:right="1440" w:bottom="1440" w:left="1440" w:header="708" w:footer="708" w:gutter="0"/>
       <w:cols w:space="708"/>
@@ -593,29 +669,88 @@
 
 <file path=word/footer1.xml><?xml version="1.0" encoding="utf-8"?>
 <w:ftr xmlns:wpc="http://schemas.microsoft.com/office/word/2010/wordprocessingCanvas" xmlns:cx="http://schemas.microsoft.com/office/drawing/2014/chartex" xmlns:cx1="http://schemas.microsoft.com/office/drawing/2015/9/8/chartex" xmlns:cx2="http://schemas.microsoft.com/office/drawing/2015/10/21/chartex" xmlns:cx3="http://schemas.microsoft.com/office/drawing/2016/5/9/chartex" xmlns:cx4="http://schemas.microsoft.com/office/drawing/2016/5/10/chartex" xmlns:cx5="http://schemas.microsoft.com/office/drawing/2016/5/11/chartex" xmlns:cx6="http://schemas.microsoft.com/office/drawing/2016/5/12/chartex" xmlns:cx7="http://schemas.microsoft.com/office/drawing/2016/5/13/chartex" xmlns:cx8="http://schemas.microsoft.com/office/drawing/2016/5/14/chartex" xmlns:mc="http://schemas.openxmlformats.org/markup-compatibility/2006" xmlns:aink="http://schemas.microsoft.com/office/drawing/2016/ink" xmlns:am3d="http://schemas.microsoft.com/office/drawing/2017/model3d" xmlns:o="urn:schemas-microsoft-com:office:office" xmlns:r="http://schemas.openxmlformats.org/officeDocument/2006/relationships" xmlns:m="http://schemas.openxmlformats.org/officeDocument/2006/math" xmlns:v="urn:schemas-microsoft-com:vml" xmlns:wp14="http://schemas.microsoft.com/office/word/2010/wordprocessingDrawing" xmlns:wp="http://schemas.openxmlformats.org/drawingml/2006/wordprocessingDrawing" xmlns:w10="urn:schemas-microsoft-com:office:word" xmlns:w="http://schemas.openxmlformats.org/wordprocessingml/2006/main" xmlns:w14="http://schemas.microsoft.com/office/word/2010/wordml" xmlns:w15="http://schemas.microsoft.com/office/word/2012/wordml" xmlns:w16cex="http://schemas.microsoft.com/office/word/2018/wordml/cex" xmlns:w16cid="http://schemas.microsoft.com/office/word/2016/wordml/cid" xmlns:w16="http://schemas.microsoft.com/office/word/2018/wordml" xmlns:w16sdtdh="http://schemas.microsoft.com/office/word/2020/wordml/sdtdatahash" xmlns:w16se="http://schemas.microsoft.com/office/word/2015/wordml/symex" xmlns:wpg="http://schemas.microsoft.com/office/word/2010/wordprocessingGroup" xmlns:wpi="http://schemas.microsoft.com/office/word/2010/wordprocessingInk" xmlns:wne="http://schemas.microsoft.com/office/word/2006/wordml" xmlns:wps="http://schemas.microsoft.com/office/word/2010/wordprocessingShape" mc:Ignorable="w14 w15 w16se w16cid w16 w16cex w16sdtdh wp14">
+  <w:sdt>
+    <w:sdtPr>
+      <w:rPr>
+        <w:rFonts w:ascii="Times New Roman" w:hAnsi="Times New Roman" w:cs="Times New Roman"/>
+        <w:sz w:val="18"/>
+        <w:szCs w:val="18"/>
+      </w:rPr>
+      <w:id w:val="-461736050"/>
+      <w:docPartObj>
+        <w:docPartGallery w:val="Page Numbers (Bottom of Page)"/>
+        <w:docPartUnique/>
+      </w:docPartObj>
+    </w:sdtPr>
+    <w:sdtEndPr>
+      <w:rPr>
+        <w:noProof/>
+      </w:rPr>
+    </w:sdtEndPr>
+    <w:sdtContent>
+      <w:p>
+        <w:pPr>
+          <w:pStyle w:val="Footer"/>
+          <w:jc w:val="center"/>
+          <w:rPr>
+            <w:rFonts w:ascii="Times New Roman" w:hAnsi="Times New Roman" w:cs="Times New Roman"/>
+            <w:sz w:val="18"/>
+            <w:szCs w:val="18"/>
+          </w:rPr>
+        </w:pPr>
+        <w:r>
+          <w:rPr>
+            <w:rFonts w:ascii="Times New Roman" w:hAnsi="Times New Roman" w:cs="Times New Roman"/>
+            <w:sz w:val="18"/>
+            <w:szCs w:val="18"/>
+          </w:rPr>
+          <w:fldChar w:fldCharType="begin"/>
+        </w:r>
+        <w:r>
+          <w:rPr>
+            <w:rFonts w:ascii="Times New Roman" w:hAnsi="Times New Roman" w:cs="Times New Roman"/>
+            <w:sz w:val="18"/>
+            <w:szCs w:val="18"/>
+          </w:rPr>
+          <w:instrText xml:space="preserve"> PAGE   \* MERGEFORMAT </w:instrText>
+        </w:r>
+        <w:r>
+          <w:rPr>
+            <w:rFonts w:ascii="Times New Roman" w:hAnsi="Times New Roman" w:cs="Times New Roman"/>
+            <w:sz w:val="18"/>
+            <w:szCs w:val="18"/>
+          </w:rPr>
+          <w:fldChar w:fldCharType="separate"/>
+        </w:r>
+        <w:r>
+          <w:rPr>
+            <w:rFonts w:ascii="Times New Roman" w:hAnsi="Times New Roman" w:cs="Times New Roman"/>
+            <w:noProof/>
+            <w:sz w:val="18"/>
+            <w:szCs w:val="18"/>
+          </w:rPr>
+          <w:t>2</w:t>
+        </w:r>
+        <w:r>
+          <w:rPr>
+            <w:rFonts w:ascii="Times New Roman" w:hAnsi="Times New Roman" w:cs="Times New Roman"/>
+            <w:noProof/>
+            <w:sz w:val="18"/>
+            <w:szCs w:val="18"/>
+          </w:rPr>
+          <w:fldChar w:fldCharType="end"/>
+        </w:r>
+      </w:p>
+    </w:sdtContent>
+  </w:sdt>
   <w:p>
     <w:pPr>
       <w:pStyle w:val="Footer"/>
-    </w:pPr>
-  </w:p>
-</w:ftr>
-</file>
-
-<file path=word/footer2.xml><?xml version="1.0" encoding="utf-8"?>
-<w:ftr xmlns:wpc="http://schemas.microsoft.com/office/word/2010/wordprocessingCanvas" xmlns:cx="http://schemas.microsoft.com/office/drawing/2014/chartex" xmlns:cx1="http://schemas.microsoft.com/office/drawing/2015/9/8/chartex" xmlns:cx2="http://schemas.microsoft.com/office/drawing/2015/10/21/chartex" xmlns:cx3="http://schemas.microsoft.com/office/drawing/2016/5/9/chartex" xmlns:cx4="http://schemas.microsoft.com/office/drawing/2016/5/10/chartex" xmlns:cx5="http://schemas.microsoft.com/office/drawing/2016/5/11/chartex" xmlns:cx6="http://schemas.microsoft.com/office/drawing/2016/5/12/chartex" xmlns:cx7="http://schemas.microsoft.com/office/drawing/2016/5/13/chartex" xmlns:cx8="http://schemas.microsoft.com/office/drawing/2016/5/14/chartex" xmlns:mc="http://schemas.openxmlformats.org/markup-compatibility/2006" xmlns:aink="http://schemas.microsoft.com/office/drawing/2016/ink" xmlns:am3d="http://schemas.microsoft.com/office/drawing/2017/model3d" xmlns:o="urn:schemas-microsoft-com:office:office" xmlns:r="http://schemas.openxmlformats.org/officeDocument/2006/relationships" xmlns:m="http://schemas.openxmlformats.org/officeDocument/2006/math" xmlns:v="urn:schemas-microsoft-com:vml" xmlns:wp14="http://schemas.microsoft.com/office/word/2010/wordprocessingDrawing" xmlns:wp="http://schemas.openxmlformats.org/drawingml/2006/wordprocessingDrawing" xmlns:w10="urn:schemas-microsoft-com:office:word" xmlns:w="http://schemas.openxmlformats.org/wordprocessingml/2006/main" xmlns:w14="http://schemas.microsoft.com/office/word/2010/wordml" xmlns:w15="http://schemas.microsoft.com/office/word/2012/wordml" xmlns:w16cex="http://schemas.microsoft.com/office/word/2018/wordml/cex" xmlns:w16cid="http://schemas.microsoft.com/office/word/2016/wordml/cid" xmlns:w16="http://schemas.microsoft.com/office/word/2018/wordml" xmlns:w16sdtdh="http://schemas.microsoft.com/office/word/2020/wordml/sdtdatahash" xmlns:w16se="http://schemas.microsoft.com/office/word/2015/wordml/symex" xmlns:wpg="http://schemas.microsoft.com/office/word/2010/wordprocessingGroup" xmlns:wpi="http://schemas.microsoft.com/office/word/2010/wordprocessingInk" xmlns:wne="http://schemas.microsoft.com/office/word/2006/wordml" xmlns:wps="http://schemas.microsoft.com/office/word/2010/wordprocessingShape" mc:Ignorable="w14 w15 w16se w16cid w16 w16cex w16sdtdh wp14">
-  <w:p>
-    <w:pPr>
-      <w:pStyle w:val="Footer"/>
-    </w:pPr>
-  </w:p>
-</w:ftr>
-</file>
-
-<file path=word/footer3.xml><?xml version="1.0" encoding="utf-8"?>
-<w:ftr xmlns:wpc="http://schemas.microsoft.com/office/word/2010/wordprocessingCanvas" xmlns:cx="http://schemas.microsoft.com/office/drawing/2014/chartex" xmlns:cx1="http://schemas.microsoft.com/office/drawing/2015/9/8/chartex" xmlns:cx2="http://schemas.microsoft.com/office/drawing/2015/10/21/chartex" xmlns:cx3="http://schemas.microsoft.com/office/drawing/2016/5/9/chartex" xmlns:cx4="http://schemas.microsoft.com/office/drawing/2016/5/10/chartex" xmlns:cx5="http://schemas.microsoft.com/office/drawing/2016/5/11/chartex" xmlns:cx6="http://schemas.microsoft.com/office/drawing/2016/5/12/chartex" xmlns:cx7="http://schemas.microsoft.com/office/drawing/2016/5/13/chartex" xmlns:cx8="http://schemas.microsoft.com/office/drawing/2016/5/14/chartex" xmlns:mc="http://schemas.openxmlformats.org/markup-compatibility/2006" xmlns:aink="http://schemas.microsoft.com/office/drawing/2016/ink" xmlns:am3d="http://schemas.microsoft.com/office/drawing/2017/model3d" xmlns:o="urn:schemas-microsoft-com:office:office" xmlns:r="http://schemas.openxmlformats.org/officeDocument/2006/relationships" xmlns:m="http://schemas.openxmlformats.org/officeDocument/2006/math" xmlns:v="urn:schemas-microsoft-com:vml" xmlns:wp14="http://schemas.microsoft.com/office/word/2010/wordprocessingDrawing" xmlns:wp="http://schemas.openxmlformats.org/drawingml/2006/wordprocessingDrawing" xmlns:w10="urn:schemas-microsoft-com:office:word" xmlns:w="http://schemas.openxmlformats.org/wordprocessingml/2006/main" xmlns:w14="http://schemas.microsoft.com/office/word/2010/wordml" xmlns:w15="http://schemas.microsoft.com/office/word/2012/wordml" xmlns:w16cex="http://schemas.microsoft.com/office/word/2018/wordml/cex" xmlns:w16cid="http://schemas.microsoft.com/office/word/2016/wordml/cid" xmlns:w16="http://schemas.microsoft.com/office/word/2018/wordml" xmlns:w16sdtdh="http://schemas.microsoft.com/office/word/2020/wordml/sdtdatahash" xmlns:w16se="http://schemas.microsoft.com/office/word/2015/wordml/symex" xmlns:wpg="http://schemas.microsoft.com/office/word/2010/wordprocessingGroup" xmlns:wpi="http://schemas.microsoft.com/office/word/2010/wordprocessingInk" xmlns:wne="http://schemas.microsoft.com/office/word/2006/wordml" xmlns:wps="http://schemas.microsoft.com/office/word/2010/wordprocessingShape" mc:Ignorable="w14 w15 w16se w16cid w16 w16cex w16sdtdh wp14">
-  <w:p>
-    <w:pPr>
-      <w:pStyle w:val="Footer"/>
+      <w:rPr>
+        <w:rFonts w:ascii="Times New Roman" w:hAnsi="Times New Roman" w:cs="Times New Roman"/>
+        <w:sz w:val="18"/>
+        <w:szCs w:val="18"/>
+      </w:rPr>
     </w:pPr>
   </w:p>
 </w:ftr>
@@ -647,16 +782,6 @@
 </file>
 
 <file path=word/header1.xml><?xml version="1.0" encoding="utf-8"?>
-<w:hdr xmlns:wpc="http://schemas.microsoft.com/office/word/2010/wordprocessingCanvas" xmlns:cx="http://schemas.microsoft.com/office/drawing/2014/chartex" xmlns:cx1="http://schemas.microsoft.com/office/drawing/2015/9/8/chartex" xmlns:cx2="http://schemas.microsoft.com/office/drawing/2015/10/21/chartex" xmlns:cx3="http://schemas.microsoft.com/office/drawing/2016/5/9/chartex" xmlns:cx4="http://schemas.microsoft.com/office/drawing/2016/5/10/chartex" xmlns:cx5="http://schemas.microsoft.com/office/drawing/2016/5/11/chartex" xmlns:cx6="http://schemas.microsoft.com/office/drawing/2016/5/12/chartex" xmlns:cx7="http://schemas.microsoft.com/office/drawing/2016/5/13/chartex" xmlns:cx8="http://schemas.microsoft.com/office/drawing/2016/5/14/chartex" xmlns:mc="http://schemas.openxmlformats.org/markup-compatibility/2006" xmlns:aink="http://schemas.microsoft.com/office/drawing/2016/ink" xmlns:am3d="http://schemas.microsoft.com/office/drawing/2017/model3d" xmlns:o="urn:schemas-microsoft-com:office:office" xmlns:r="http://schemas.openxmlformats.org/officeDocument/2006/relationships" xmlns:m="http://schemas.openxmlformats.org/officeDocument/2006/math" xmlns:v="urn:schemas-microsoft-com:vml" xmlns:wp14="http://schemas.microsoft.com/office/word/2010/wordprocessingDrawing" xmlns:wp="http://schemas.openxmlformats.org/drawingml/2006/wordprocessingDrawing" xmlns:w10="urn:schemas-microsoft-com:office:word" xmlns:w="http://schemas.openxmlformats.org/wordprocessingml/2006/main" xmlns:w14="http://schemas.microsoft.com/office/word/2010/wordml" xmlns:w15="http://schemas.microsoft.com/office/word/2012/wordml" xmlns:w16cex="http://schemas.microsoft.com/office/word/2018/wordml/cex" xmlns:w16cid="http://schemas.microsoft.com/office/word/2016/wordml/cid" xmlns:w16="http://schemas.microsoft.com/office/word/2018/wordml" xmlns:w16sdtdh="http://schemas.microsoft.com/office/word/2020/wordml/sdtdatahash" xmlns:w16se="http://schemas.microsoft.com/office/word/2015/wordml/symex" xmlns:wpg="http://schemas.microsoft.com/office/word/2010/wordprocessingGroup" xmlns:wpi="http://schemas.microsoft.com/office/word/2010/wordprocessingInk" xmlns:wne="http://schemas.microsoft.com/office/word/2006/wordml" xmlns:wps="http://schemas.microsoft.com/office/word/2010/wordprocessingShape" mc:Ignorable="w14 w15 w16se w16cid w16 w16cex w16sdtdh wp14">
-  <w:p>
-    <w:pPr>
-      <w:pStyle w:val="Header"/>
-    </w:pPr>
-  </w:p>
-</w:hdr>
-</file>
-
-<file path=word/header2.xml><?xml version="1.0" encoding="utf-8"?>
 <w:hdr xmlns:wpc="http://schemas.microsoft.com/office/word/2010/wordprocessingCanvas" xmlns:cx="http://schemas.microsoft.com/office/drawing/2014/chartex" xmlns:cx1="http://schemas.microsoft.com/office/drawing/2015/9/8/chartex" xmlns:cx2="http://schemas.microsoft.com/office/drawing/2015/10/21/chartex" xmlns:cx3="http://schemas.microsoft.com/office/drawing/2016/5/9/chartex" xmlns:cx4="http://schemas.microsoft.com/office/drawing/2016/5/10/chartex" xmlns:cx5="http://schemas.microsoft.com/office/drawing/2016/5/11/chartex" xmlns:cx6="http://schemas.microsoft.com/office/drawing/2016/5/12/chartex" xmlns:cx7="http://schemas.microsoft.com/office/drawing/2016/5/13/chartex" xmlns:cx8="http://schemas.microsoft.com/office/drawing/2016/5/14/chartex" xmlns:mc="http://schemas.openxmlformats.org/markup-compatibility/2006" xmlns:aink="http://schemas.microsoft.com/office/drawing/2016/ink" xmlns:am3d="http://schemas.microsoft.com/office/drawing/2017/model3d" xmlns:o="urn:schemas-microsoft-com:office:office" xmlns:r="http://schemas.openxmlformats.org/officeDocument/2006/relationships" xmlns:m="http://schemas.openxmlformats.org/officeDocument/2006/math" xmlns:v="urn:schemas-microsoft-com:vml" xmlns:wp14="http://schemas.microsoft.com/office/word/2010/wordprocessingDrawing" xmlns:wp="http://schemas.openxmlformats.org/drawingml/2006/wordprocessingDrawing" xmlns:w10="urn:schemas-microsoft-com:office:word" xmlns:w="http://schemas.openxmlformats.org/wordprocessingml/2006/main" xmlns:w14="http://schemas.microsoft.com/office/word/2010/wordml" xmlns:w15="http://schemas.microsoft.com/office/word/2012/wordml" xmlns:w16cex="http://schemas.microsoft.com/office/word/2018/wordml/cex" xmlns:w16cid="http://schemas.microsoft.com/office/word/2016/wordml/cid" xmlns:w16="http://schemas.microsoft.com/office/word/2018/wordml" xmlns:w16sdtdh="http://schemas.microsoft.com/office/word/2020/wordml/sdtdatahash" xmlns:w16se="http://schemas.microsoft.com/office/word/2015/wordml/symex" xmlns:wpg="http://schemas.microsoft.com/office/word/2010/wordprocessingGroup" xmlns:wpi="http://schemas.microsoft.com/office/word/2010/wordprocessingInk" xmlns:wne="http://schemas.microsoft.com/office/word/2006/wordml" xmlns:wps="http://schemas.microsoft.com/office/word/2010/wordprocessingShape" mc:Ignorable="w14 w15 w16se w16cid w16 w16cex w16sdtdh wp14">
   <w:p>
     <w:pPr>
@@ -694,16 +819,6 @@
 </w:hdr>
 </file>
 
-<file path=word/header3.xml><?xml version="1.0" encoding="utf-8"?>
-<w:hdr xmlns:wpc="http://schemas.microsoft.com/office/word/2010/wordprocessingCanvas" xmlns:cx="http://schemas.microsoft.com/office/drawing/2014/chartex" xmlns:cx1="http://schemas.microsoft.com/office/drawing/2015/9/8/chartex" xmlns:cx2="http://schemas.microsoft.com/office/drawing/2015/10/21/chartex" xmlns:cx3="http://schemas.microsoft.com/office/drawing/2016/5/9/chartex" xmlns:cx4="http://schemas.microsoft.com/office/drawing/2016/5/10/chartex" xmlns:cx5="http://schemas.microsoft.com/office/drawing/2016/5/11/chartex" xmlns:cx6="http://schemas.microsoft.com/office/drawing/2016/5/12/chartex" xmlns:cx7="http://schemas.microsoft.com/office/drawing/2016/5/13/chartex" xmlns:cx8="http://schemas.microsoft.com/office/drawing/2016/5/14/chartex" xmlns:mc="http://schemas.openxmlformats.org/markup-compatibility/2006" xmlns:aink="http://schemas.microsoft.com/office/drawing/2016/ink" xmlns:am3d="http://schemas.microsoft.com/office/drawing/2017/model3d" xmlns:o="urn:schemas-microsoft-com:office:office" xmlns:r="http://schemas.openxmlformats.org/officeDocument/2006/relationships" xmlns:m="http://schemas.openxmlformats.org/officeDocument/2006/math" xmlns:v="urn:schemas-microsoft-com:vml" xmlns:wp14="http://schemas.microsoft.com/office/word/2010/wordprocessingDrawing" xmlns:wp="http://schemas.openxmlformats.org/drawingml/2006/wordprocessingDrawing" xmlns:w10="urn:schemas-microsoft-com:office:word" xmlns:w="http://schemas.openxmlformats.org/wordprocessingml/2006/main" xmlns:w14="http://schemas.microsoft.com/office/word/2010/wordml" xmlns:w15="http://schemas.microsoft.com/office/word/2012/wordml" xmlns:w16cex="http://schemas.microsoft.com/office/word/2018/wordml/cex" xmlns:w16cid="http://schemas.microsoft.com/office/word/2016/wordml/cid" xmlns:w16="http://schemas.microsoft.com/office/word/2018/wordml" xmlns:w16sdtdh="http://schemas.microsoft.com/office/word/2020/wordml/sdtdatahash" xmlns:w16se="http://schemas.microsoft.com/office/word/2015/wordml/symex" xmlns:wpg="http://schemas.microsoft.com/office/word/2010/wordprocessingGroup" xmlns:wpi="http://schemas.microsoft.com/office/word/2010/wordprocessingInk" xmlns:wne="http://schemas.microsoft.com/office/word/2006/wordml" xmlns:wps="http://schemas.microsoft.com/office/word/2010/wordprocessingShape" mc:Ignorable="w14 w15 w16se w16cid w16 w16cex w16sdtdh wp14">
-  <w:p>
-    <w:pPr>
-      <w:pStyle w:val="Header"/>
-    </w:pPr>
-  </w:p>
-</w:hdr>
-</file>
-
 <file path=word/numbering.xml><?xml version="1.0" encoding="utf-8"?>
 <w:numbering xmlns:wpc="http://schemas.microsoft.com/office/word/2010/wordprocessingCanvas" xmlns:cx="http://schemas.microsoft.com/office/drawing/2014/chartex" xmlns:cx1="http://schemas.microsoft.com/office/drawing/2015/9/8/chartex" xmlns:cx2="http://schemas.microsoft.com/office/drawing/2015/10/21/chartex" xmlns:cx3="http://schemas.microsoft.com/office/drawing/2016/5/9/chartex" xmlns:cx4="http://schemas.microsoft.com/office/drawing/2016/5/10/chartex" xmlns:cx5="http://schemas.microsoft.com/office/drawing/2016/5/11/chartex" xmlns:cx6="http://schemas.microsoft.com/office/drawing/2016/5/12/chartex" xmlns:cx7="http://schemas.microsoft.com/office/drawing/2016/5/13/chartex" xmlns:cx8="http://schemas.microsoft.com/office/drawing/2016/5/14/chartex" xmlns:mc="http://schemas.openxmlformats.org/markup-compatibility/2006" xmlns:aink="http://schemas.microsoft.com/office/drawing/2016/ink" xmlns:am3d="http://schemas.microsoft.com/office/drawing/2017/model3d" xmlns:o="urn:schemas-microsoft-com:office:office" xmlns:r="http://schemas.openxmlformats.org/officeDocument/2006/relationships" xmlns:m="http://schemas.openxmlformats.org/officeDocument/2006/math" xmlns:v="urn:schemas-microsoft-com:vml" xmlns:wp14="http://schemas.microsoft.com/office/word/2010/wordprocessingDrawing" xmlns:wp="http://schemas.openxmlformats.org/drawingml/2006/wordprocessingDrawing" xmlns:w10="urn:schemas-microsoft-com:office:word" xmlns:w="http://schemas.openxmlformats.org/wordprocessingml/2006/main" xmlns:w14="http://schemas.microsoft.com/office/word/2010/wordml" xmlns:w15="http://schemas.microsoft.com/office/word/2012/wordml" xmlns:w16cex="http://schemas.microsoft.com/office/word/2018/wordml/cex" xmlns:w16cid="http://schemas.microsoft.com/office/word/2016/wordml/cid" xmlns:w16="http://schemas.microsoft.com/office/word/2018/wordml" xmlns:w16sdtdh="http://schemas.microsoft.com/office/word/2020/wordml/sdtdatahash" xmlns:w16se="http://schemas.microsoft.com/office/word/2015/wordml/symex" xmlns:wpg="http://schemas.microsoft.com/office/word/2010/wordprocessingGroup" xmlns:wpi="http://schemas.microsoft.com/office/word/2010/wordprocessingInk" xmlns:wne="http://schemas.microsoft.com/office/word/2006/wordml" xmlns:wps="http://schemas.microsoft.com/office/word/2010/wordprocessingShape" mc:Ignorable="w14 w15 w16se w16cid w16 w16cex w16sdtdh wp14">
   <w:abstractNum w:abstractNumId="0" w15:restartNumberingAfterBreak="0">
@@ -793,6 +908,92 @@
     </w:lvl>
   </w:abstractNum>
   <w:abstractNum w:abstractNumId="1" w15:restartNumberingAfterBreak="0">
+    <w:nsid w:val="63B4402F"/>
+    <w:multiLevelType w:val="hybridMultilevel"/>
+    <w:tmpl w:val="246EEBAE"/>
+    <w:lvl w:ilvl="0" w:tplc="0409000F">
+      <w:start w:val="1"/>
+      <w:numFmt w:val="decimal"/>
+      <w:lvlText w:val="%1."/>
+      <w:lvlJc w:val="left"/>
+      <w:pPr>
+        <w:ind w:left="720" w:hanging="360"/>
+      </w:pPr>
+    </w:lvl>
+    <w:lvl w:ilvl="1" w:tplc="04090019">
+      <w:start w:val="1"/>
+      <w:numFmt w:val="lowerLetter"/>
+      <w:lvlText w:val="%2."/>
+      <w:lvlJc w:val="left"/>
+      <w:pPr>
+        <w:ind w:left="1440" w:hanging="360"/>
+      </w:pPr>
+    </w:lvl>
+    <w:lvl w:ilvl="2" w:tplc="0409001B" w:tentative="1">
+      <w:start w:val="1"/>
+      <w:numFmt w:val="lowerRoman"/>
+      <w:lvlText w:val="%3."/>
+      <w:lvlJc w:val="right"/>
+      <w:pPr>
+        <w:ind w:left="2160" w:hanging="180"/>
+      </w:pPr>
+    </w:lvl>
+    <w:lvl w:ilvl="3" w:tplc="0409000F" w:tentative="1">
+      <w:start w:val="1"/>
+      <w:numFmt w:val="decimal"/>
+      <w:lvlText w:val="%4."/>
+      <w:lvlJc w:val="left"/>
+      <w:pPr>
+        <w:ind w:left="2880" w:hanging="360"/>
+      </w:pPr>
+    </w:lvl>
+    <w:lvl w:ilvl="4" w:tplc="04090019" w:tentative="1">
+      <w:start w:val="1"/>
+      <w:numFmt w:val="lowerLetter"/>
+      <w:lvlText w:val="%5."/>
+      <w:lvlJc w:val="left"/>
+      <w:pPr>
+        <w:ind w:left="3600" w:hanging="360"/>
+      </w:pPr>
+    </w:lvl>
+    <w:lvl w:ilvl="5" w:tplc="0409001B" w:tentative="1">
+      <w:start w:val="1"/>
+      <w:numFmt w:val="lowerRoman"/>
+      <w:lvlText w:val="%6."/>
+      <w:lvlJc w:val="right"/>
+      <w:pPr>
+        <w:ind w:left="4320" w:hanging="180"/>
+      </w:pPr>
+    </w:lvl>
+    <w:lvl w:ilvl="6" w:tplc="0409000F" w:tentative="1">
+      <w:start w:val="1"/>
+      <w:numFmt w:val="decimal"/>
+      <w:lvlText w:val="%7."/>
+      <w:lvlJc w:val="left"/>
+      <w:pPr>
+        <w:ind w:left="5040" w:hanging="360"/>
+      </w:pPr>
+    </w:lvl>
+    <w:lvl w:ilvl="7" w:tplc="04090019" w:tentative="1">
+      <w:start w:val="1"/>
+      <w:numFmt w:val="lowerLetter"/>
+      <w:lvlText w:val="%8."/>
+      <w:lvlJc w:val="left"/>
+      <w:pPr>
+        <w:ind w:left="5760" w:hanging="360"/>
+      </w:pPr>
+    </w:lvl>
+    <w:lvl w:ilvl="8" w:tplc="0409001B" w:tentative="1">
+      <w:start w:val="1"/>
+      <w:numFmt w:val="lowerRoman"/>
+      <w:lvlText w:val="%9."/>
+      <w:lvlJc w:val="right"/>
+      <w:pPr>
+        <w:ind w:left="6480" w:hanging="180"/>
+      </w:pPr>
+    </w:lvl>
+  </w:abstractNum>
+  <w:abstractNum w:abstractNumId="2" w15:restartNumberingAfterBreak="0">
     <w:nsid w:val="762F3705"/>
     <w:multiLevelType w:val="hybridMultilevel"/>
     <w:tmpl w:val="F6A82F32"/>
@@ -879,10 +1080,13 @@
     </w:lvl>
   </w:abstractNum>
   <w:num w:numId="1">
-    <w:abstractNumId w:val="1"/>
+    <w:abstractNumId w:val="2"/>
   </w:num>
   <w:num w:numId="2">
     <w:abstractNumId w:val="0"/>
+  </w:num>
+  <w:num w:numId="3">
+    <w:abstractNumId w:val="1"/>
   </w:num>
 </w:numbering>
 </file>

</xml_diff>